<commit_message>
Contado de paginas incorrecto
</commit_message>
<xml_diff>
--- a/DOCUMENTACION/IW-BI-03-E4.docx
+++ b/DOCUMENTACION/IW-BI-03-E4.docx
@@ -584,7 +584,7 @@
           <w:sz w:val="28"/>
           <w:szCs w:val="32"/>
         </w:rPr>
-        <w:t>Bilbao, diciembre de 201</w:t>
+        <w:t>Bilbao, diciembre de 20</w:t>
       </w:r>
       <w:bookmarkEnd w:id="0"/>
       <w:r>
@@ -594,7 +594,7 @@
           <w:sz w:val="28"/>
           <w:szCs w:val="32"/>
         </w:rPr>
-        <w:t>2</w:t>
+        <w:t>23</w:t>
       </w:r>
     </w:p>
     <w:p>
@@ -619,65 +619,23 @@
       <w:pPr>
         <w:spacing w:before="0" w:line="240" w:lineRule="auto"/>
         <w:jc w:val="left"/>
-        <w:sectPr>
-          <w:pgSz w:w="11907" w:h="16840" w:code="9"/>
-          <w:pgMar w:top="1418" w:right="1418" w:bottom="1701" w:left="1418" w:header="567" w:footer="567" w:gutter="567"/>
-          <w:cols w:space="720"/>
-          <w:titlePg/>
-          <w:docGrid w:linePitch="272"/>
-        </w:sectPr>
       </w:pPr>
       <w:r>
         <w:lastRenderedPageBreak/>
         <w:br w:type="page"/>
       </w:r>
-    </w:p>
-    <w:p>
-      <w:pPr>
-        <w:spacing w:before="0" w:line="240" w:lineRule="auto"/>
-        <w:jc w:val="left"/>
-      </w:pPr>
       <w:r>
         <w:lastRenderedPageBreak/>
         <w:br w:type="page"/>
       </w:r>
     </w:p>
-    <w:p>
-      <w:pPr>
-        <w:spacing w:before="0" w:line="240" w:lineRule="auto"/>
-        <w:jc w:val="left"/>
-      </w:pPr>
-      <w:r>
-        <w:lastRenderedPageBreak/>
-        <w:br w:type="page"/>
-      </w:r>
-    </w:p>
-    <w:p>
-      <w:pPr>
-        <w:spacing w:before="0" w:line="240" w:lineRule="auto"/>
-        <w:jc w:val="left"/>
-      </w:pPr>
-      <w:r>
-        <w:lastRenderedPageBreak/>
-        <w:br w:type="page"/>
-      </w:r>
-    </w:p>
-    <w:p>
-      <w:pPr>
-        <w:spacing w:before="0" w:line="240" w:lineRule="auto"/>
-        <w:jc w:val="left"/>
-      </w:pPr>
-    </w:p>
-    <w:p>
-      <w:pPr>
-        <w:spacing w:before="0" w:line="240" w:lineRule="auto"/>
-        <w:jc w:val="left"/>
-      </w:pPr>
-    </w:p>
     <w:sectPr>
-      <w:headerReference w:type="first" r:id="rId16"/>
+      <w:footerReference w:type="default" r:id="rId16"/>
+      <w:headerReference w:type="first" r:id="rId17"/>
+      <w:footerReference w:type="first" r:id="rId18"/>
       <w:pgSz w:w="11907" w:h="16840" w:code="9"/>
       <w:pgMar w:top="1418" w:right="1418" w:bottom="1701" w:left="1418" w:header="567" w:footer="567" w:gutter="567"/>
+      <w:pgNumType w:fmt="lowerRoman" w:start="1"/>
       <w:cols w:space="720"/>
       <w:titlePg/>
       <w:docGrid w:linePitch="272"/>
@@ -716,47 +674,7 @@
   <w:p>
     <w:pPr>
       <w:pStyle w:val="Footer"/>
-      <w:framePr w:wrap="around" w:vAnchor="text" w:hAnchor="margin" w:xAlign="outside" w:y="1"/>
-      <w:rPr>
-        <w:rStyle w:val="PageNumber"/>
-      </w:rPr>
-    </w:pPr>
-    <w:r>
-      <w:rPr>
-        <w:rStyle w:val="PageNumber"/>
-      </w:rPr>
-      <w:fldChar w:fldCharType="begin"/>
-    </w:r>
-    <w:r>
-      <w:rPr>
-        <w:rStyle w:val="PageNumber"/>
-      </w:rPr>
-      <w:instrText xml:space="preserve">PAGE  </w:instrText>
-    </w:r>
-    <w:r>
-      <w:rPr>
-        <w:rStyle w:val="PageNumber"/>
-      </w:rPr>
-      <w:fldChar w:fldCharType="separate"/>
-    </w:r>
-    <w:r>
-      <w:rPr>
-        <w:rStyle w:val="PageNumber"/>
-        <w:noProof/>
-      </w:rPr>
-      <w:t>2</w:t>
-    </w:r>
-    <w:r>
-      <w:rPr>
-        <w:rStyle w:val="PageNumber"/>
-      </w:rPr>
-      <w:fldChar w:fldCharType="end"/>
-    </w:r>
-  </w:p>
-  <w:p>
-    <w:pPr>
-      <w:pStyle w:val="Footer"/>
-      <w:ind w:right="360" w:firstLine="360"/>
+      <w:ind w:right="360"/>
     </w:pPr>
   </w:p>
 </w:ftr>
@@ -813,6 +731,67 @@
 </w:ftr>
 </file>
 
+<file path=word/footer3.xml><?xml version="1.0" encoding="utf-8"?>
+<w:ftr xmlns:wpc="http://schemas.microsoft.com/office/word/2010/wordprocessingCanvas" xmlns:cx="http://schemas.microsoft.com/office/drawing/2014/chartex" xmlns:cx1="http://schemas.microsoft.com/office/drawing/2015/9/8/chartex" xmlns:cx2="http://schemas.microsoft.com/office/drawing/2015/10/21/chartex" xmlns:cx3="http://schemas.microsoft.com/office/drawing/2016/5/9/chartex" xmlns:cx4="http://schemas.microsoft.com/office/drawing/2016/5/10/chartex" xmlns:cx5="http://schemas.microsoft.com/office/drawing/2016/5/11/chartex" xmlns:cx6="http://schemas.microsoft.com/office/drawing/2016/5/12/chartex" xmlns:cx7="http://schemas.microsoft.com/office/drawing/2016/5/13/chartex" xmlns:cx8="http://schemas.microsoft.com/office/drawing/2016/5/14/chartex" xmlns:mc="http://schemas.openxmlformats.org/markup-compatibility/2006" xmlns:aink="http://schemas.microsoft.com/office/drawing/2016/ink" xmlns:am3d="http://schemas.microsoft.com/office/drawing/2017/model3d" xmlns:o="urn:schemas-microsoft-com:office:office" xmlns:oel="http://schemas.microsoft.com/office/2019/extlst" xmlns:r="http://schemas.openxmlformats.org/officeDocument/2006/relationships" xmlns:m="http://schemas.openxmlformats.org/officeDocument/2006/math" xmlns:v="urn:schemas-microsoft-com:vml" xmlns:wp14="http://schemas.microsoft.com/office/word/2010/wordprocessingDrawing" xmlns:wp="http://schemas.openxmlformats.org/drawingml/2006/wordprocessingDrawing" xmlns:w10="urn:schemas-microsoft-com:office:word" xmlns:w="http://schemas.openxmlformats.org/wordprocessingml/2006/main" xmlns:w14="http://schemas.microsoft.com/office/word/2010/wordml" xmlns:w15="http://schemas.microsoft.com/office/word/2012/wordml" xmlns:w16cex="http://schemas.microsoft.com/office/word/2018/wordml/cex" xmlns:w16cid="http://schemas.microsoft.com/office/word/2016/wordml/cid" xmlns:w16="http://schemas.microsoft.com/office/word/2018/wordml" xmlns:w16sdtdh="http://schemas.microsoft.com/office/word/2020/wordml/sdtdatahash" xmlns:w16se="http://schemas.microsoft.com/office/word/2015/wordml/symex" xmlns:wpg="http://schemas.microsoft.com/office/word/2010/wordprocessingGroup" xmlns:wpi="http://schemas.microsoft.com/office/word/2010/wordprocessingInk" xmlns:wne="http://schemas.microsoft.com/office/word/2006/wordml" xmlns:wps="http://schemas.microsoft.com/office/word/2010/wordprocessingShape" mc:Ignorable="w14 w15 w16se w16cid w16 w16cex w16sdtdh wp14">
+  <w:p>
+    <w:pPr>
+      <w:pStyle w:val="Footer"/>
+      <w:framePr w:wrap="around" w:vAnchor="text" w:hAnchor="margin" w:xAlign="outside" w:y="1"/>
+      <w:rPr>
+        <w:rStyle w:val="PageNumber"/>
+      </w:rPr>
+    </w:pPr>
+    <w:r>
+      <w:rPr>
+        <w:rStyle w:val="PageNumber"/>
+      </w:rPr>
+      <w:fldChar w:fldCharType="begin"/>
+    </w:r>
+    <w:r>
+      <w:rPr>
+        <w:rStyle w:val="PageNumber"/>
+      </w:rPr>
+      <w:instrText xml:space="preserve">PAGE  </w:instrText>
+    </w:r>
+    <w:r>
+      <w:rPr>
+        <w:rStyle w:val="PageNumber"/>
+      </w:rPr>
+      <w:fldChar w:fldCharType="separate"/>
+    </w:r>
+    <w:r>
+      <w:rPr>
+        <w:rStyle w:val="PageNumber"/>
+        <w:noProof/>
+      </w:rPr>
+      <w:t>1</w:t>
+    </w:r>
+    <w:r>
+      <w:rPr>
+        <w:rStyle w:val="PageNumber"/>
+      </w:rPr>
+      <w:fldChar w:fldCharType="end"/>
+    </w:r>
+  </w:p>
+  <w:p>
+    <w:pPr>
+      <w:pStyle w:val="Footer"/>
+      <w:ind w:right="360" w:firstLine="360"/>
+    </w:pPr>
+  </w:p>
+</w:ftr>
+</file>
+
+<file path=word/footer4.xml><?xml version="1.0" encoding="utf-8"?>
+<w:ftr xmlns:wpc="http://schemas.microsoft.com/office/word/2010/wordprocessingCanvas" xmlns:cx="http://schemas.microsoft.com/office/drawing/2014/chartex" xmlns:cx1="http://schemas.microsoft.com/office/drawing/2015/9/8/chartex" xmlns:cx2="http://schemas.microsoft.com/office/drawing/2015/10/21/chartex" xmlns:cx3="http://schemas.microsoft.com/office/drawing/2016/5/9/chartex" xmlns:cx4="http://schemas.microsoft.com/office/drawing/2016/5/10/chartex" xmlns:cx5="http://schemas.microsoft.com/office/drawing/2016/5/11/chartex" xmlns:cx6="http://schemas.microsoft.com/office/drawing/2016/5/12/chartex" xmlns:cx7="http://schemas.microsoft.com/office/drawing/2016/5/13/chartex" xmlns:cx8="http://schemas.microsoft.com/office/drawing/2016/5/14/chartex" xmlns:mc="http://schemas.openxmlformats.org/markup-compatibility/2006" xmlns:aink="http://schemas.microsoft.com/office/drawing/2016/ink" xmlns:am3d="http://schemas.microsoft.com/office/drawing/2017/model3d" xmlns:o="urn:schemas-microsoft-com:office:office" xmlns:oel="http://schemas.microsoft.com/office/2019/extlst" xmlns:r="http://schemas.openxmlformats.org/officeDocument/2006/relationships" xmlns:m="http://schemas.openxmlformats.org/officeDocument/2006/math" xmlns:v="urn:schemas-microsoft-com:vml" xmlns:wp14="http://schemas.microsoft.com/office/word/2010/wordprocessingDrawing" xmlns:wp="http://schemas.openxmlformats.org/drawingml/2006/wordprocessingDrawing" xmlns:w10="urn:schemas-microsoft-com:office:word" xmlns:w="http://schemas.openxmlformats.org/wordprocessingml/2006/main" xmlns:w14="http://schemas.microsoft.com/office/word/2010/wordml" xmlns:w15="http://schemas.microsoft.com/office/word/2012/wordml" xmlns:w16cex="http://schemas.microsoft.com/office/word/2018/wordml/cex" xmlns:w16cid="http://schemas.microsoft.com/office/word/2016/wordml/cid" xmlns:w16="http://schemas.microsoft.com/office/word/2018/wordml" xmlns:w16sdtdh="http://schemas.microsoft.com/office/word/2020/wordml/sdtdatahash" xmlns:w16se="http://schemas.microsoft.com/office/word/2015/wordml/symex" xmlns:wpg="http://schemas.microsoft.com/office/word/2010/wordprocessingGroup" xmlns:wpi="http://schemas.microsoft.com/office/word/2010/wordprocessingInk" xmlns:wne="http://schemas.microsoft.com/office/word/2006/wordml" xmlns:wps="http://schemas.microsoft.com/office/word/2010/wordprocessingShape" mc:Ignorable="w14 w15 w16se w16cid w16 w16cex w16sdtdh wp14">
+  <w:p>
+    <w:pPr>
+      <w:pStyle w:val="Footer"/>
+    </w:pPr>
+  </w:p>
+</w:ftr>
+</file>
+
 <file path=word/footnotes.xml><?xml version="1.0" encoding="utf-8"?>
 <w:footnotes xmlns:wpc="http://schemas.microsoft.com/office/word/2010/wordprocessingCanvas" xmlns:cx="http://schemas.microsoft.com/office/drawing/2014/chartex" xmlns:cx1="http://schemas.microsoft.com/office/drawing/2015/9/8/chartex" xmlns:cx2="http://schemas.microsoft.com/office/drawing/2015/10/21/chartex" xmlns:cx3="http://schemas.microsoft.com/office/drawing/2016/5/9/chartex" xmlns:cx4="http://schemas.microsoft.com/office/drawing/2016/5/10/chartex" xmlns:cx5="http://schemas.microsoft.com/office/drawing/2016/5/11/chartex" xmlns:cx6="http://schemas.microsoft.com/office/drawing/2016/5/12/chartex" xmlns:cx7="http://schemas.microsoft.com/office/drawing/2016/5/13/chartex" xmlns:cx8="http://schemas.microsoft.com/office/drawing/2016/5/14/chartex" xmlns:mc="http://schemas.openxmlformats.org/markup-compatibility/2006" xmlns:aink="http://schemas.microsoft.com/office/drawing/2016/ink" xmlns:am3d="http://schemas.microsoft.com/office/drawing/2017/model3d" xmlns:o="urn:schemas-microsoft-com:office:office" xmlns:oel="http://schemas.microsoft.com/office/2019/extlst" xmlns:r="http://schemas.openxmlformats.org/officeDocument/2006/relationships" xmlns:m="http://schemas.openxmlformats.org/officeDocument/2006/math" xmlns:v="urn:schemas-microsoft-com:vml" xmlns:wp14="http://schemas.microsoft.com/office/word/2010/wordprocessingDrawing" xmlns:wp="http://schemas.openxmlformats.org/drawingml/2006/wordprocessingDrawing" xmlns:w10="urn:schemas-microsoft-com:office:word" xmlns:w="http://schemas.openxmlformats.org/wordprocessingml/2006/main" xmlns:w14="http://schemas.microsoft.com/office/word/2010/wordml" xmlns:w15="http://schemas.microsoft.com/office/word/2012/wordml" xmlns:w16cex="http://schemas.microsoft.com/office/word/2018/wordml/cex" xmlns:w16cid="http://schemas.microsoft.com/office/word/2016/wordml/cid" xmlns:w16="http://schemas.microsoft.com/office/word/2018/wordml" xmlns:w16sdtdh="http://schemas.microsoft.com/office/word/2020/wordml/sdtdatahash" xmlns:w16se="http://schemas.microsoft.com/office/word/2015/wordml/symex" xmlns:wpg="http://schemas.microsoft.com/office/word/2010/wordprocessingGroup" xmlns:wpi="http://schemas.microsoft.com/office/word/2010/wordprocessingInk" xmlns:wne="http://schemas.microsoft.com/office/word/2006/wordml" xmlns:wps="http://schemas.microsoft.com/office/word/2010/wordprocessingShape" mc:Ignorable="w14 w15 w16se w16cid w16 w16cex w16sdtdh wp14">
   <w:footnote w:type="separator" w:id="-1">
@@ -880,15 +859,7 @@
       <w:pStyle w:val="Header"/>
     </w:pPr>
     <w:r>
-      <w:t xml:space="preserve">Test </w:t>
-    </w:r>
-    <w:proofErr w:type="spellStart"/>
-    <w:r>
-      <w:t>header</w:t>
-    </w:r>
-    <w:proofErr w:type="spellEnd"/>
-    <w:r>
-      <w:t xml:space="preserve"> </w:t>
+      <w:t>Test he</w:t>
     </w:r>
   </w:p>
 </w:hdr>

</xml_diff>

<commit_message>
Numero de pagina funciona
</commit_message>
<xml_diff>
--- a/DOCUMENTACION/IW-BI-03-E4.docx
+++ b/DOCUMENTACION/IW-BI-03-E4.docx
@@ -144,6 +144,7 @@
                     </w:rPr>
                     <w:t xml:space="preserve">: </w:t>
                   </w:r>
+                  <w:proofErr w:type="spellStart"/>
                   <w:r>
                     <w:rPr>
                       <w:bCs/>
@@ -151,6 +152,7 @@
                     </w:rPr>
                     <w:t>OutfitShowroom</w:t>
                   </w:r>
+                  <w:proofErr w:type="spellEnd"/>
                   <w:r>
                     <w:rPr>
                       <w:bCs/>
@@ -347,7 +349,23 @@
                       <w:bCs/>
                       <w:sz w:val="28"/>
                     </w:rPr>
-                    <w:t>Nicolás Llop Prieto</w:t>
+                    <w:t xml:space="preserve">Nicolás </w:t>
+                  </w:r>
+                  <w:proofErr w:type="spellStart"/>
+                  <w:r>
+                    <w:rPr>
+                      <w:bCs/>
+                      <w:sz w:val="28"/>
+                    </w:rPr>
+                    <w:t>Llop</w:t>
+                  </w:r>
+                  <w:proofErr w:type="spellEnd"/>
+                  <w:r>
+                    <w:rPr>
+                      <w:bCs/>
+                      <w:sz w:val="28"/>
+                    </w:rPr>
+                    <w:t xml:space="preserve"> Prieto</w:t>
                   </w:r>
                 </w:p>
                 <w:p>
@@ -606,6 +624,8 @@
           <w:headerReference w:type="default" r:id="rId13"/>
           <w:footerReference w:type="even" r:id="rId14"/>
           <w:footerReference w:type="default" r:id="rId15"/>
+          <w:headerReference w:type="first" r:id="rId16"/>
+          <w:footerReference w:type="first" r:id="rId17"/>
           <w:type w:val="continuous"/>
           <w:pgSz w:w="11907" w:h="16840" w:code="9"/>
           <w:pgMar w:top="1418" w:right="1418" w:bottom="1701" w:left="1418" w:header="567" w:footer="567" w:gutter="567"/>
@@ -630,12 +650,12 @@
       </w:r>
     </w:p>
     <w:sectPr>
-      <w:footerReference w:type="default" r:id="rId16"/>
-      <w:headerReference w:type="first" r:id="rId17"/>
-      <w:footerReference w:type="first" r:id="rId18"/>
+      <w:footerReference w:type="default" r:id="rId18"/>
+      <w:headerReference w:type="first" r:id="rId19"/>
+      <w:footerReference w:type="first" r:id="rId20"/>
       <w:pgSz w:w="11907" w:h="16840" w:code="9"/>
       <w:pgMar w:top="1418" w:right="1418" w:bottom="1701" w:left="1418" w:header="567" w:footer="567" w:gutter="567"/>
-      <w:pgNumType w:fmt="lowerRoman" w:start="1"/>
+      <w:pgNumType w:fmt="lowerRoman"/>
       <w:cols w:space="720"/>
       <w:titlePg/>
       <w:docGrid w:linePitch="272"/>
@@ -736,6 +756,16 @@
   <w:p>
     <w:pPr>
       <w:pStyle w:val="Footer"/>
+    </w:pPr>
+  </w:p>
+</w:ftr>
+</file>
+
+<file path=word/footer4.xml><?xml version="1.0" encoding="utf-8"?>
+<w:ftr xmlns:wpc="http://schemas.microsoft.com/office/word/2010/wordprocessingCanvas" xmlns:cx="http://schemas.microsoft.com/office/drawing/2014/chartex" xmlns:cx1="http://schemas.microsoft.com/office/drawing/2015/9/8/chartex" xmlns:cx2="http://schemas.microsoft.com/office/drawing/2015/10/21/chartex" xmlns:cx3="http://schemas.microsoft.com/office/drawing/2016/5/9/chartex" xmlns:cx4="http://schemas.microsoft.com/office/drawing/2016/5/10/chartex" xmlns:cx5="http://schemas.microsoft.com/office/drawing/2016/5/11/chartex" xmlns:cx6="http://schemas.microsoft.com/office/drawing/2016/5/12/chartex" xmlns:cx7="http://schemas.microsoft.com/office/drawing/2016/5/13/chartex" xmlns:cx8="http://schemas.microsoft.com/office/drawing/2016/5/14/chartex" xmlns:mc="http://schemas.openxmlformats.org/markup-compatibility/2006" xmlns:aink="http://schemas.microsoft.com/office/drawing/2016/ink" xmlns:am3d="http://schemas.microsoft.com/office/drawing/2017/model3d" xmlns:o="urn:schemas-microsoft-com:office:office" xmlns:oel="http://schemas.microsoft.com/office/2019/extlst" xmlns:r="http://schemas.openxmlformats.org/officeDocument/2006/relationships" xmlns:m="http://schemas.openxmlformats.org/officeDocument/2006/math" xmlns:v="urn:schemas-microsoft-com:vml" xmlns:wp14="http://schemas.microsoft.com/office/word/2010/wordprocessingDrawing" xmlns:wp="http://schemas.openxmlformats.org/drawingml/2006/wordprocessingDrawing" xmlns:w10="urn:schemas-microsoft-com:office:word" xmlns:w="http://schemas.openxmlformats.org/wordprocessingml/2006/main" xmlns:w14="http://schemas.microsoft.com/office/word/2010/wordml" xmlns:w15="http://schemas.microsoft.com/office/word/2012/wordml" xmlns:w16cex="http://schemas.microsoft.com/office/word/2018/wordml/cex" xmlns:w16cid="http://schemas.microsoft.com/office/word/2016/wordml/cid" xmlns:w16="http://schemas.microsoft.com/office/word/2018/wordml" xmlns:w16sdtdh="http://schemas.microsoft.com/office/word/2020/wordml/sdtdatahash" xmlns:w16se="http://schemas.microsoft.com/office/word/2015/wordml/symex" xmlns:wpg="http://schemas.microsoft.com/office/word/2010/wordprocessingGroup" xmlns:wpi="http://schemas.microsoft.com/office/word/2010/wordprocessingInk" xmlns:wne="http://schemas.microsoft.com/office/word/2006/wordml" xmlns:wps="http://schemas.microsoft.com/office/word/2010/wordprocessingShape" mc:Ignorable="w14 w15 w16se w16cid w16 w16cex w16sdtdh wp14">
+  <w:p>
+    <w:pPr>
+      <w:pStyle w:val="Footer"/>
       <w:framePr w:wrap="around" w:vAnchor="text" w:hAnchor="margin" w:xAlign="outside" w:y="1"/>
       <w:rPr>
         <w:rStyle w:val="PageNumber"/>
@@ -782,7 +812,7 @@
 </w:ftr>
 </file>
 
-<file path=word/footer4.xml><?xml version="1.0" encoding="utf-8"?>
+<file path=word/footer5.xml><?xml version="1.0" encoding="utf-8"?>
 <w:ftr xmlns:wpc="http://schemas.microsoft.com/office/word/2010/wordprocessingCanvas" xmlns:cx="http://schemas.microsoft.com/office/drawing/2014/chartex" xmlns:cx1="http://schemas.microsoft.com/office/drawing/2015/9/8/chartex" xmlns:cx2="http://schemas.microsoft.com/office/drawing/2015/10/21/chartex" xmlns:cx3="http://schemas.microsoft.com/office/drawing/2016/5/9/chartex" xmlns:cx4="http://schemas.microsoft.com/office/drawing/2016/5/10/chartex" xmlns:cx5="http://schemas.microsoft.com/office/drawing/2016/5/11/chartex" xmlns:cx6="http://schemas.microsoft.com/office/drawing/2016/5/12/chartex" xmlns:cx7="http://schemas.microsoft.com/office/drawing/2016/5/13/chartex" xmlns:cx8="http://schemas.microsoft.com/office/drawing/2016/5/14/chartex" xmlns:mc="http://schemas.openxmlformats.org/markup-compatibility/2006" xmlns:aink="http://schemas.microsoft.com/office/drawing/2016/ink" xmlns:am3d="http://schemas.microsoft.com/office/drawing/2017/model3d" xmlns:o="urn:schemas-microsoft-com:office:office" xmlns:oel="http://schemas.microsoft.com/office/2019/extlst" xmlns:r="http://schemas.openxmlformats.org/officeDocument/2006/relationships" xmlns:m="http://schemas.openxmlformats.org/officeDocument/2006/math" xmlns:v="urn:schemas-microsoft-com:vml" xmlns:wp14="http://schemas.microsoft.com/office/word/2010/wordprocessingDrawing" xmlns:wp="http://schemas.openxmlformats.org/drawingml/2006/wordprocessingDrawing" xmlns:w10="urn:schemas-microsoft-com:office:word" xmlns:w="http://schemas.openxmlformats.org/wordprocessingml/2006/main" xmlns:w14="http://schemas.microsoft.com/office/word/2010/wordml" xmlns:w15="http://schemas.microsoft.com/office/word/2012/wordml" xmlns:w16cex="http://schemas.microsoft.com/office/word/2018/wordml/cex" xmlns:w16cid="http://schemas.microsoft.com/office/word/2016/wordml/cid" xmlns:w16="http://schemas.microsoft.com/office/word/2018/wordml" xmlns:w16sdtdh="http://schemas.microsoft.com/office/word/2020/wordml/sdtdatahash" xmlns:w16se="http://schemas.microsoft.com/office/word/2015/wordml/symex" xmlns:wpg="http://schemas.microsoft.com/office/word/2010/wordprocessingGroup" xmlns:wpi="http://schemas.microsoft.com/office/word/2010/wordprocessingInk" xmlns:wne="http://schemas.microsoft.com/office/word/2006/wordml" xmlns:wps="http://schemas.microsoft.com/office/word/2010/wordprocessingShape" mc:Ignorable="w14 w15 w16se w16cid w16 w16cex w16sdtdh wp14">
   <w:p>
     <w:pPr>
@@ -853,6 +883,16 @@
 </file>
 
 <file path=word/header3.xml><?xml version="1.0" encoding="utf-8"?>
+<w:hdr xmlns:wpc="http://schemas.microsoft.com/office/word/2010/wordprocessingCanvas" xmlns:cx="http://schemas.microsoft.com/office/drawing/2014/chartex" xmlns:cx1="http://schemas.microsoft.com/office/drawing/2015/9/8/chartex" xmlns:cx2="http://schemas.microsoft.com/office/drawing/2015/10/21/chartex" xmlns:cx3="http://schemas.microsoft.com/office/drawing/2016/5/9/chartex" xmlns:cx4="http://schemas.microsoft.com/office/drawing/2016/5/10/chartex" xmlns:cx5="http://schemas.microsoft.com/office/drawing/2016/5/11/chartex" xmlns:cx6="http://schemas.microsoft.com/office/drawing/2016/5/12/chartex" xmlns:cx7="http://schemas.microsoft.com/office/drawing/2016/5/13/chartex" xmlns:cx8="http://schemas.microsoft.com/office/drawing/2016/5/14/chartex" xmlns:mc="http://schemas.openxmlformats.org/markup-compatibility/2006" xmlns:aink="http://schemas.microsoft.com/office/drawing/2016/ink" xmlns:am3d="http://schemas.microsoft.com/office/drawing/2017/model3d" xmlns:o="urn:schemas-microsoft-com:office:office" xmlns:oel="http://schemas.microsoft.com/office/2019/extlst" xmlns:r="http://schemas.openxmlformats.org/officeDocument/2006/relationships" xmlns:m="http://schemas.openxmlformats.org/officeDocument/2006/math" xmlns:v="urn:schemas-microsoft-com:vml" xmlns:wp14="http://schemas.microsoft.com/office/word/2010/wordprocessingDrawing" xmlns:wp="http://schemas.openxmlformats.org/drawingml/2006/wordprocessingDrawing" xmlns:w10="urn:schemas-microsoft-com:office:word" xmlns:w="http://schemas.openxmlformats.org/wordprocessingml/2006/main" xmlns:w14="http://schemas.microsoft.com/office/word/2010/wordml" xmlns:w15="http://schemas.microsoft.com/office/word/2012/wordml" xmlns:w16cex="http://schemas.microsoft.com/office/word/2018/wordml/cex" xmlns:w16cid="http://schemas.microsoft.com/office/word/2016/wordml/cid" xmlns:w16="http://schemas.microsoft.com/office/word/2018/wordml" xmlns:w16sdtdh="http://schemas.microsoft.com/office/word/2020/wordml/sdtdatahash" xmlns:w16se="http://schemas.microsoft.com/office/word/2015/wordml/symex" xmlns:wpg="http://schemas.microsoft.com/office/word/2010/wordprocessingGroup" xmlns:wpi="http://schemas.microsoft.com/office/word/2010/wordprocessingInk" xmlns:wne="http://schemas.microsoft.com/office/word/2006/wordml" xmlns:wps="http://schemas.microsoft.com/office/word/2010/wordprocessingShape" mc:Ignorable="w14 w15 w16se w16cid w16 w16cex w16sdtdh wp14">
+  <w:p>
+    <w:pPr>
+      <w:pStyle w:val="Header"/>
+    </w:pPr>
+  </w:p>
+</w:hdr>
+</file>
+
+<file path=word/header4.xml><?xml version="1.0" encoding="utf-8"?>
 <w:hdr xmlns:wpc="http://schemas.microsoft.com/office/word/2010/wordprocessingCanvas" xmlns:cx="http://schemas.microsoft.com/office/drawing/2014/chartex" xmlns:cx1="http://schemas.microsoft.com/office/drawing/2015/9/8/chartex" xmlns:cx2="http://schemas.microsoft.com/office/drawing/2015/10/21/chartex" xmlns:cx3="http://schemas.microsoft.com/office/drawing/2016/5/9/chartex" xmlns:cx4="http://schemas.microsoft.com/office/drawing/2016/5/10/chartex" xmlns:cx5="http://schemas.microsoft.com/office/drawing/2016/5/11/chartex" xmlns:cx6="http://schemas.microsoft.com/office/drawing/2016/5/12/chartex" xmlns:cx7="http://schemas.microsoft.com/office/drawing/2016/5/13/chartex" xmlns:cx8="http://schemas.microsoft.com/office/drawing/2016/5/14/chartex" xmlns:mc="http://schemas.openxmlformats.org/markup-compatibility/2006" xmlns:aink="http://schemas.microsoft.com/office/drawing/2016/ink" xmlns:am3d="http://schemas.microsoft.com/office/drawing/2017/model3d" xmlns:o="urn:schemas-microsoft-com:office:office" xmlns:oel="http://schemas.microsoft.com/office/2019/extlst" xmlns:r="http://schemas.openxmlformats.org/officeDocument/2006/relationships" xmlns:m="http://schemas.openxmlformats.org/officeDocument/2006/math" xmlns:v="urn:schemas-microsoft-com:vml" xmlns:wp14="http://schemas.microsoft.com/office/word/2010/wordprocessingDrawing" xmlns:wp="http://schemas.openxmlformats.org/drawingml/2006/wordprocessingDrawing" xmlns:w10="urn:schemas-microsoft-com:office:word" xmlns:w="http://schemas.openxmlformats.org/wordprocessingml/2006/main" xmlns:w14="http://schemas.microsoft.com/office/word/2010/wordml" xmlns:w15="http://schemas.microsoft.com/office/word/2012/wordml" xmlns:w16cex="http://schemas.microsoft.com/office/word/2018/wordml/cex" xmlns:w16cid="http://schemas.microsoft.com/office/word/2016/wordml/cid" xmlns:w16="http://schemas.microsoft.com/office/word/2018/wordml" xmlns:w16sdtdh="http://schemas.microsoft.com/office/word/2020/wordml/sdtdatahash" xmlns:w16se="http://schemas.microsoft.com/office/word/2015/wordml/symex" xmlns:wpg="http://schemas.microsoft.com/office/word/2010/wordprocessingGroup" xmlns:wpi="http://schemas.microsoft.com/office/word/2010/wordprocessingInk" xmlns:wne="http://schemas.microsoft.com/office/word/2006/wordml" xmlns:wps="http://schemas.microsoft.com/office/word/2010/wordprocessingShape" mc:Ignorable="w14 w15 w16se w16cid w16 w16cex w16sdtdh wp14">
   <w:p>
     <w:pPr>
@@ -1596,6 +1636,7 @@
   <w:style w:type="character" w:default="1" w:styleId="DefaultParagraphFont">
     <w:name w:val="Default Paragraph Font"/>
     <w:uiPriority w:val="1"/>
+    <w:semiHidden/>
     <w:unhideWhenUsed/>
   </w:style>
   <w:style w:type="table" w:default="1" w:styleId="TableNormal">
@@ -2036,10 +2077,6 @@
 </file>
 
 <file path=customXml/item1.xml><?xml version="1.0" encoding="utf-8"?>
-<b:Sources xmlns:b="http://schemas.openxmlformats.org/officeDocument/2006/bibliography" xmlns="http://schemas.openxmlformats.org/officeDocument/2006/bibliography" SelectedStyle="\APASixthEditionOfficeOnline.xsl" StyleName="APA" Version="6"/>
-</file>
-
-<file path=customXml/item2.xml><?xml version="1.0" encoding="utf-8"?>
 <ct:contentTypeSchema xmlns:ct="http://schemas.microsoft.com/office/2006/metadata/contentType" xmlns:ma="http://schemas.microsoft.com/office/2006/metadata/properties/metaAttributes" ct:_="" ma:_="" ma:contentTypeName="Documento" ma:contentTypeID="0x010100B0DF79BB5CA5D34DAE6F7A8833F101D5" ma:contentTypeVersion="3" ma:contentTypeDescription="Crear nuevo documento." ma:contentTypeScope="" ma:versionID="d0829fbfc7f22a0a9fac1e8aa751ef0b">
   <xsd:schema xmlns:xsd="http://www.w3.org/2001/XMLSchema" xmlns:xs="http://www.w3.org/2001/XMLSchema" xmlns:p="http://schemas.microsoft.com/office/2006/metadata/properties" xmlns:ns3="a853a7a5-b282-4f09-8af9-62b467ef5dce" targetNamespace="http://schemas.microsoft.com/office/2006/metadata/properties" ma:root="true" ma:fieldsID="66377ca785b5dd8faef4861954e7ed6c" ns3:_="">
     <xsd:import namespace="a853a7a5-b282-4f09-8af9-62b467ef5dce"/>
@@ -2177,7 +2214,17 @@
 </ct:contentTypeSchema>
 </file>
 
+<file path=customXml/item2.xml><?xml version="1.0" encoding="utf-8"?>
+<b:Sources xmlns:b="http://schemas.openxmlformats.org/officeDocument/2006/bibliography" xmlns="http://schemas.openxmlformats.org/officeDocument/2006/bibliography" SelectedStyle="\APASixthEditionOfficeOnline.xsl" StyleName="APA" Version="6"/>
+</file>
+
 <file path=customXml/item3.xml><?xml version="1.0" encoding="utf-8"?>
+<p:properties xmlns:p="http://schemas.microsoft.com/office/2006/metadata/properties" xmlns:xsi="http://www.w3.org/2001/XMLSchema-instance" xmlns:pc="http://schemas.microsoft.com/office/infopath/2007/PartnerControls">
+  <documentManagement/>
+</p:properties>
+</file>
+
+<file path=customXml/item4.xml><?xml version="1.0" encoding="utf-8"?>
 <?mso-contentType ?>
 <FormTemplates xmlns="http://schemas.microsoft.com/sharepoint/v3/contenttype/forms">
   <Display>DocumentLibraryForm</Display>
@@ -2186,21 +2233,7 @@
 </FormTemplates>
 </file>
 
-<file path=customXml/item4.xml><?xml version="1.0" encoding="utf-8"?>
-<p:properties xmlns:p="http://schemas.microsoft.com/office/2006/metadata/properties" xmlns:xsi="http://www.w3.org/2001/XMLSchema-instance" xmlns:pc="http://schemas.microsoft.com/office/infopath/2007/PartnerControls">
-  <documentManagement/>
-</p:properties>
-</file>
-
 <file path=customXml/itemProps1.xml><?xml version="1.0" encoding="utf-8"?>
-<ds:datastoreItem xmlns:ds="http://schemas.openxmlformats.org/officeDocument/2006/customXml" ds:itemID="{76226680-5C81-430F-B4E3-C6E5FDDDEBA4}">
-  <ds:schemaRefs>
-    <ds:schemaRef ds:uri="http://schemas.openxmlformats.org/officeDocument/2006/bibliography"/>
-  </ds:schemaRefs>
-</ds:datastoreItem>
-</file>
-
-<file path=customXml/itemProps2.xml><?xml version="1.0" encoding="utf-8"?>
 <ds:datastoreItem xmlns:ds="http://schemas.openxmlformats.org/officeDocument/2006/customXml" ds:itemID="{6FD59447-3DC5-43E9-827C-5AE0271FCA52}">
   <ds:schemaRefs>
     <ds:schemaRef ds:uri="http://schemas.microsoft.com/office/2006/metadata/contentType"/>
@@ -2218,19 +2251,27 @@
 </ds:datastoreItem>
 </file>
 
-<file path=customXml/itemProps3.xml><?xml version="1.0" encoding="utf-8"?>
-<ds:datastoreItem xmlns:ds="http://schemas.openxmlformats.org/officeDocument/2006/customXml" ds:itemID="{D2F04140-AD4C-4B60-A2D4-48D3837DC419}">
+<file path=customXml/itemProps2.xml><?xml version="1.0" encoding="utf-8"?>
+<ds:datastoreItem xmlns:ds="http://schemas.openxmlformats.org/officeDocument/2006/customXml" ds:itemID="{76226680-5C81-430F-B4E3-C6E5FDDDEBA4}">
   <ds:schemaRefs>
-    <ds:schemaRef ds:uri="http://schemas.microsoft.com/sharepoint/v3/contenttype/forms"/>
+    <ds:schemaRef ds:uri="http://schemas.openxmlformats.org/officeDocument/2006/bibliography"/>
   </ds:schemaRefs>
 </ds:datastoreItem>
 </file>
 
-<file path=customXml/itemProps4.xml><?xml version="1.0" encoding="utf-8"?>
+<file path=customXml/itemProps3.xml><?xml version="1.0" encoding="utf-8"?>
 <ds:datastoreItem xmlns:ds="http://schemas.openxmlformats.org/officeDocument/2006/customXml" ds:itemID="{C3BE18B7-AA8B-4486-9BF7-3DE671B5E667}">
   <ds:schemaRefs>
     <ds:schemaRef ds:uri="http://schemas.microsoft.com/office/2006/metadata/properties"/>
     <ds:schemaRef ds:uri="http://schemas.microsoft.com/office/infopath/2007/PartnerControls"/>
   </ds:schemaRefs>
 </ds:datastoreItem>
+</file>
+
+<file path=customXml/itemProps4.xml><?xml version="1.0" encoding="utf-8"?>
+<ds:datastoreItem xmlns:ds="http://schemas.openxmlformats.org/officeDocument/2006/customXml" ds:itemID="{D2F04140-AD4C-4B60-A2D4-48D3837DC419}">
+  <ds:schemaRefs>
+    <ds:schemaRef ds:uri="http://schemas.microsoft.com/sharepoint/v3/contenttype/forms"/>
+  </ds:schemaRefs>
+</ds:datastoreItem>
 </file>
</xml_diff>